<commit_message>
Gestion des sprites Gestion des animations Gestion des scènes
</commit_message>
<xml_diff>
--- a/doc/PythonGameCards.docx
+++ b/doc/PythonGameCards.docx
@@ -172,61 +172,67 @@
         <w:t>Niveau</w:t>
       </w:r>
       <w:r>
-        <w:t xml:space="preserve"> (</w:t>
-      </w:r>
+        <w:t xml:space="preserve"> (1)</w:t>
+      </w:r>
+    </w:p>
+    <w:p>
+      <w:pPr>
+        <w:pStyle w:val="Paragraphedeliste"/>
+        <w:numPr>
+          <w:ilvl w:val="1"/>
+          <w:numId w:val="4"/>
+        </w:numPr>
+      </w:pPr>
+      <w:r>
+        <w:t>Attaque (2)</w:t>
+      </w:r>
+    </w:p>
+    <w:p>
+      <w:pPr>
+        <w:pStyle w:val="Paragraphedeliste"/>
+        <w:numPr>
+          <w:ilvl w:val="1"/>
+          <w:numId w:val="4"/>
+        </w:numPr>
+      </w:pPr>
+      <w:r>
+        <w:t>Vie (3)</w:t>
+      </w:r>
+    </w:p>
+    <w:p>
+      <w:pPr>
+        <w:pStyle w:val="Paragraphedeliste"/>
+        <w:numPr>
+          <w:ilvl w:val="1"/>
+          <w:numId w:val="4"/>
+        </w:numPr>
+      </w:pPr>
+      <w:r>
+        <w:t>Bouclier (4)</w:t>
+      </w:r>
+    </w:p>
+    <w:p>
+      <w:pPr>
+        <w:pStyle w:val="Paragraphedeliste"/>
+        <w:numPr>
+          <w:ilvl w:val="1"/>
+          <w:numId w:val="4"/>
+        </w:numPr>
+      </w:pPr>
+      <w:r>
+        <w:t>Cout (5)</w:t>
+      </w:r>
+    </w:p>
+    <w:p>
+      <w:pPr>
+        <w:pStyle w:val="Paragraphedeliste"/>
+        <w:numPr>
+          <w:ilvl w:val="0"/>
+          <w:numId w:val="4"/>
+        </w:numPr>
+      </w:pPr>
       <w:bookmarkStart w:id="0" w:name="_GoBack"/>
       <w:bookmarkEnd w:id="0"/>
-      <w:r>
-        <w:t>1)</w:t>
-      </w:r>
-    </w:p>
-    <w:p>
-      <w:pPr>
-        <w:pStyle w:val="Paragraphedeliste"/>
-        <w:numPr>
-          <w:ilvl w:val="1"/>
-          <w:numId w:val="4"/>
-        </w:numPr>
-      </w:pPr>
-      <w:r>
-        <w:t>Attaque (2)</w:t>
-      </w:r>
-    </w:p>
-    <w:p>
-      <w:pPr>
-        <w:pStyle w:val="Paragraphedeliste"/>
-        <w:numPr>
-          <w:ilvl w:val="1"/>
-          <w:numId w:val="4"/>
-        </w:numPr>
-      </w:pPr>
-      <w:r>
-        <w:t>Vie (3)</w:t>
-      </w:r>
-    </w:p>
-    <w:p>
-      <w:pPr>
-        <w:pStyle w:val="Paragraphedeliste"/>
-        <w:numPr>
-          <w:ilvl w:val="1"/>
-          <w:numId w:val="4"/>
-        </w:numPr>
-      </w:pPr>
-      <w:r>
-        <w:t>Bouclier (4)</w:t>
-      </w:r>
-    </w:p>
-    <w:p>
-      <w:pPr>
-        <w:pStyle w:val="Paragraphedeliste"/>
-        <w:numPr>
-          <w:ilvl w:val="1"/>
-          <w:numId w:val="4"/>
-        </w:numPr>
-      </w:pPr>
-      <w:r>
-        <w:t>Cout (5)</w:t>
-      </w:r>
     </w:p>
     <w:sectPr>
       <w:pgSz w:w="11906" w:h="16838"/>

</xml_diff>